<commit_message>
Commit 3 - modifier fichier
</commit_message>
<xml_diff>
--- a/projet1.docx
+++ b/projet1.docx
@@ -271,19 +271,24 @@
         <w:ind w:firstLine="708"/>
         <w:rPr>
           <w:rFonts w:ascii="Arial" w:hAnsi="Arial" w:cs="Arial"/>
-        </w:rPr>
-      </w:pPr>
-      <w:r>
-        <w:rPr>
-          <w:rFonts w:ascii="Arial" w:hAnsi="Arial" w:cs="Arial"/>
-        </w:rPr>
-        <w:t>serveur web</w:t>
-      </w:r>
-      <w:r>
-        <w:rPr>
-          <w:rFonts w:ascii="Arial" w:hAnsi="Arial" w:cs="Arial"/>
-        </w:rPr>
-        <w:t xml:space="preserve"> : </w:t>
+          <w:lang w:val="en-CA"/>
+        </w:rPr>
+      </w:pPr>
+      <w:proofErr w:type="spellStart"/>
+      <w:r>
+        <w:rPr>
+          <w:rFonts w:ascii="Arial" w:hAnsi="Arial" w:cs="Arial"/>
+          <w:lang w:val="en-CA"/>
+        </w:rPr>
+        <w:t>serveur</w:t>
+      </w:r>
+      <w:proofErr w:type="spellEnd"/>
+      <w:r>
+        <w:rPr>
+          <w:rFonts w:ascii="Arial" w:hAnsi="Arial" w:cs="Arial"/>
+          <w:lang w:val="en-CA"/>
+        </w:rPr>
+        <w:t xml:space="preserve"> web : </w:t>
       </w:r>
     </w:p>
     <w:p>
@@ -291,11 +296,13 @@
         <w:ind w:firstLine="708"/>
         <w:rPr>
           <w:rFonts w:ascii="Arial" w:hAnsi="Arial" w:cs="Arial"/>
-        </w:rPr>
-      </w:pPr>
-      <w:r>
-        <w:rPr>
-          <w:rFonts w:ascii="Arial" w:hAnsi="Arial" w:cs="Arial"/>
+          <w:lang w:val="en-CA"/>
+        </w:rPr>
+      </w:pPr>
+      <w:r>
+        <w:rPr>
+          <w:rFonts w:ascii="Arial" w:hAnsi="Arial" w:cs="Arial"/>
+          <w:lang w:val="en-CA"/>
         </w:rPr>
         <w:t>https://www.tecmint.com/install-apache-with-ssl-on-debian/</w:t>
       </w:r>
@@ -305,19 +312,24 @@
         <w:ind w:firstLine="708"/>
         <w:rPr>
           <w:rFonts w:ascii="Arial" w:hAnsi="Arial" w:cs="Arial"/>
-        </w:rPr>
-      </w:pPr>
-      <w:r>
-        <w:rPr>
-          <w:rFonts w:ascii="Arial" w:hAnsi="Arial" w:cs="Arial"/>
-        </w:rPr>
-        <w:t>certificats SSL</w:t>
-      </w:r>
-      <w:r>
-        <w:rPr>
-          <w:rFonts w:ascii="Arial" w:hAnsi="Arial" w:cs="Arial"/>
-        </w:rPr>
-        <w:t> :</w:t>
+          <w:lang w:val="en-CA"/>
+        </w:rPr>
+      </w:pPr>
+      <w:proofErr w:type="spellStart"/>
+      <w:r>
+        <w:rPr>
+          <w:rFonts w:ascii="Arial" w:hAnsi="Arial" w:cs="Arial"/>
+          <w:lang w:val="en-CA"/>
+        </w:rPr>
+        <w:t>certificats</w:t>
+      </w:r>
+      <w:proofErr w:type="spellEnd"/>
+      <w:r>
+        <w:rPr>
+          <w:rFonts w:ascii="Arial" w:hAnsi="Arial" w:cs="Arial"/>
+          <w:lang w:val="en-CA"/>
+        </w:rPr>
+        <w:t xml:space="preserve"> SSL :</w:t>
       </w:r>
     </w:p>
     <w:p>
@@ -325,11 +337,13 @@
         <w:ind w:firstLine="708"/>
         <w:rPr>
           <w:rFonts w:ascii="Arial" w:hAnsi="Arial" w:cs="Arial"/>
-        </w:rPr>
-      </w:pPr>
-      <w:r>
-        <w:rPr>
-          <w:rFonts w:ascii="Arial" w:hAnsi="Arial" w:cs="Arial"/>
+          <w:lang w:val="en-CA"/>
+        </w:rPr>
+      </w:pPr>
+      <w:r>
+        <w:rPr>
+          <w:rFonts w:ascii="Arial" w:hAnsi="Arial" w:cs="Arial"/>
+          <w:lang w:val="en-CA"/>
         </w:rPr>
         <w:t>https://letsencrypt.org/fr/getting-started/</w:t>
       </w:r>
@@ -412,6 +426,55 @@
         </w:rPr>
         <w:t>7. Un court avis (entre 1/2 à 1 page) sur les technologies qui ont été utilisées dans ce projet.</w:t>
       </w:r>
+    </w:p>
+    <w:p>
+      <w:pPr>
+        <w:rPr>
+          <w:rFonts w:ascii="Arial" w:hAnsi="Arial" w:cs="Arial"/>
+        </w:rPr>
+      </w:pPr>
+    </w:p>
+    <w:p>
+      <w:pPr>
+        <w:rPr>
+          <w:rFonts w:ascii="Arial" w:hAnsi="Arial" w:cs="Arial"/>
+        </w:rPr>
+      </w:pPr>
+    </w:p>
+    <w:p>
+      <w:pPr>
+        <w:rPr>
+          <w:rFonts w:ascii="Arial" w:hAnsi="Arial" w:cs="Arial"/>
+        </w:rPr>
+      </w:pPr>
+    </w:p>
+    <w:p>
+      <w:pPr>
+        <w:rPr>
+          <w:rFonts w:ascii="Arial" w:hAnsi="Arial" w:cs="Arial"/>
+        </w:rPr>
+      </w:pPr>
+    </w:p>
+    <w:p>
+      <w:pPr>
+        <w:rPr>
+          <w:rFonts w:ascii="Arial" w:hAnsi="Arial" w:cs="Arial"/>
+        </w:rPr>
+      </w:pPr>
+    </w:p>
+    <w:p>
+      <w:pPr>
+        <w:rPr>
+          <w:rFonts w:ascii="Arial" w:hAnsi="Arial" w:cs="Arial"/>
+        </w:rPr>
+      </w:pPr>
+    </w:p>
+    <w:p>
+      <w:pPr>
+        <w:rPr>
+          <w:rFonts w:ascii="Arial" w:hAnsi="Arial" w:cs="Arial"/>
+        </w:rPr>
+      </w:pPr>
     </w:p>
     <w:p/>
     <w:sectPr>

</xml_diff>